<commit_message>
Working on Requirements document.
</commit_message>
<xml_diff>
--- a/Venn/src/main/java/venn/Use Case.docx
+++ b/Venn/src/main/java/venn/Use Case.docx
@@ -71,15 +71,31 @@
           <w:sz w:val="32"/>
           <w:szCs w:val="32"/>
         </w:rPr>
-        <w:t xml:space="preserve">Overview: The student login the Venn Diagram System, watches </w:t>
-      </w:r>
-      <w:r>
-        <w:rPr>
-          <w:sz w:val="32"/>
-          <w:szCs w:val="32"/>
-        </w:rPr>
-        <w:t xml:space="preserve">    </w:t>
-      </w:r>
+        <w:t>Overview: The student</w:t>
+      </w:r>
+      <w:r>
+        <w:rPr>
+          <w:sz w:val="32"/>
+          <w:szCs w:val="32"/>
+        </w:rPr>
+        <w:t xml:space="preserve"> logs into</w:t>
+      </w:r>
+      <w:r>
+        <w:rPr>
+          <w:sz w:val="32"/>
+          <w:szCs w:val="32"/>
+        </w:rPr>
+        <w:t xml:space="preserve"> the Venn Diagram System, watches</w:t>
+      </w:r>
+      <w:r>
+        <w:rPr>
+          <w:sz w:val="32"/>
+          <w:szCs w:val="32"/>
+        </w:rPr>
+        <w:t xml:space="preserve"> </w:t>
+      </w:r>
+      <w:bookmarkStart w:id="0" w:name="_GoBack"/>
+      <w:bookmarkEnd w:id="0"/>
       <w:r>
         <w:rPr>
           <w:sz w:val="32"/>
@@ -356,16 +372,7 @@
           <w:sz w:val="32"/>
           <w:szCs w:val="32"/>
         </w:rPr>
-        <w:t>Use Ca</w:t>
-      </w:r>
-      <w:bookmarkStart w:id="0" w:name="_GoBack"/>
-      <w:bookmarkEnd w:id="0"/>
-      <w:r>
-        <w:rPr>
-          <w:sz w:val="32"/>
-          <w:szCs w:val="32"/>
-        </w:rPr>
-        <w:t>se Diagram</w:t>
+        <w:t>Use Case Diagram</w:t>
       </w:r>
     </w:p>
     <w:p>
@@ -396,10 +403,10 @@
             <v:path o:extrusionok="f" gradientshapeok="t" o:connecttype="rect"/>
             <o:lock v:ext="edit" aspectratio="t"/>
           </v:shapetype>
-          <v:shape id="_x0000_i1029" type="#_x0000_t75" style="width:467.25pt;height:244.5pt" o:ole="">
+          <v:shape id="_x0000_i1025" type="#_x0000_t75" style="width:467.5pt;height:244.5pt" o:ole="">
             <v:imagedata r:id="rId5" o:title=""/>
           </v:shape>
-          <o:OLEObject Type="Embed" ProgID="Visio.Drawing.15" ShapeID="_x0000_i1029" DrawAspect="Content" ObjectID="_1640782949" r:id="rId6"/>
+          <o:OLEObject Type="Embed" ProgID="Visio.Drawing.15" ShapeID="_x0000_i1025" DrawAspect="Content" ObjectID="_1641028015" r:id="rId6"/>
         </w:object>
       </w:r>
     </w:p>
@@ -995,6 +1002,7 @@
     <w:lsdException w:name="HTML Sample" w:semiHidden="1" w:unhideWhenUsed="1"/>
     <w:lsdException w:name="HTML Typewriter" w:semiHidden="1" w:unhideWhenUsed="1"/>
     <w:lsdException w:name="HTML Variable" w:semiHidden="1" w:unhideWhenUsed="1"/>
+    <w:lsdException w:name="Normal Table" w:semiHidden="1" w:unhideWhenUsed="1"/>
     <w:lsdException w:name="annotation subject" w:semiHidden="1" w:unhideWhenUsed="1"/>
     <w:lsdException w:name="No List" w:semiHidden="1" w:unhideWhenUsed="1"/>
     <w:lsdException w:name="Outline List 1" w:semiHidden="1" w:unhideWhenUsed="1"/>
@@ -1041,8 +1049,10 @@
     <w:lsdException w:name="Table Subtle 2" w:semiHidden="1" w:unhideWhenUsed="1"/>
     <w:lsdException w:name="Table Web 1" w:semiHidden="1" w:unhideWhenUsed="1"/>
     <w:lsdException w:name="Table Web 2" w:semiHidden="1" w:unhideWhenUsed="1"/>
+    <w:lsdException w:name="Table Web 3" w:semiHidden="1" w:unhideWhenUsed="1"/>
     <w:lsdException w:name="Balloon Text" w:semiHidden="1" w:unhideWhenUsed="1"/>
     <w:lsdException w:name="Table Grid" w:uiPriority="39"/>
+    <w:lsdException w:name="Table Theme" w:semiHidden="1" w:unhideWhenUsed="1"/>
     <w:lsdException w:name="Placeholder Text" w:semiHidden="1"/>
     <w:lsdException w:name="No Spacing" w:uiPriority="1" w:qFormat="1"/>
     <w:lsdException w:name="Light Shading" w:uiPriority="60"/>

</xml_diff>